<commit_message>
Made Branch1 Changeto haha
</commit_message>
<xml_diff>
--- a/haha1.docx
+++ b/haha1.docx
@@ -5,6 +5,12 @@
     <w:p>
       <w:r>
         <w:t>Now we are playing</w:t>
+      </w:r>
+    </w:p>
+    <w:p/>
+    <w:p>
+      <w:r>
+        <w:t>Branch 1- change 1</w:t>
       </w:r>
       <w:bookmarkStart w:id="0" w:name="_GoBack"/>
       <w:bookmarkEnd w:id="0"/>

</xml_diff>

<commit_message>
Adding branch 2 changes to test conflict
</commit_message>
<xml_diff>
--- a/haha1.docx
+++ b/haha1.docx
@@ -11,6 +11,12 @@
     <w:p>
       <w:r>
         <w:t>Branch 1- change 1</w:t>
+      </w:r>
+    </w:p>
+    <w:p/>
+    <w:p>
+      <w:r>
+        <w:t>BranchGame2 – change1</w:t>
       </w:r>
       <w:bookmarkStart w:id="0" w:name="_GoBack"/>
       <w:bookmarkEnd w:id="0"/>

</xml_diff>

<commit_message>
Testing conflict during pull
</commit_message>
<xml_diff>
--- a/haha1.docx
+++ b/haha1.docx
@@ -17,6 +17,12 @@
     <w:p>
       <w:r>
         <w:t>BranchGame2 – change1</w:t>
+      </w:r>
+    </w:p>
+    <w:p/>
+    <w:p>
+      <w:r>
+        <w:t>Testing Conflict during pull</w:t>
       </w:r>
       <w:bookmarkStart w:id="0" w:name="_GoBack"/>
       <w:bookmarkEnd w:id="0"/>

</xml_diff>